<commit_message>
#Mise à jour document word
</commit_message>
<xml_diff>
--- a/Dynamiser-vos-sites-web-avec-Javascript_modeledecopie-v2.docx(1).docx
+++ b/Dynamiser-vos-sites-web-avec-Javascript_modeledecopie-v2.docx(1).docx
@@ -176,6 +176,7 @@
                               </w:rPr>
                               <w:tab/>
                             </w:r>
+                            <w:proofErr w:type="gramStart"/>
                             <w:r>
                               <w:rPr>
                                 <w:rFonts w:ascii="Arial" w:eastAsia="Arial" w:hAnsi="Arial" w:cs="Arial"/>
@@ -187,7 +188,11 @@
                               <w:t xml:space="preserve">  </w:t>
                             </w:r>
                             <w:r>
-                              <w:t>Modèle de copie</w:t>
+                              <w:t>Modèle</w:t>
+                            </w:r>
+                            <w:proofErr w:type="gramEnd"/>
+                            <w:r>
+                              <w:t xml:space="preserve"> de copie</w:t>
                             </w:r>
                             <w:r>
                               <w:t xml:space="preserve"> :  </w:t>
@@ -205,8 +210,19 @@
                                 <w:sz w:val="40"/>
                                 <w:szCs w:val="40"/>
                               </w:rPr>
-                              <w:t>Dynamiser vos sites web avec Javascript</w:t>
+                              <w:t xml:space="preserve">Dynamiser vos sites web avec </w:t>
                             </w:r>
+                            <w:proofErr w:type="spellStart"/>
+                            <w:r>
+                              <w:rPr>
+                                <w:b/>
+                                <w:color w:val="173D6D"/>
+                                <w:sz w:val="40"/>
+                                <w:szCs w:val="40"/>
+                              </w:rPr>
+                              <w:t>Javascript</w:t>
+                            </w:r>
+                            <w:proofErr w:type="spellEnd"/>
                           </w:p>
                         </w:txbxContent>
                       </wps:txbx>
@@ -632,40 +648,63 @@
           <w:sz w:val="21"/>
           <w:szCs w:val="21"/>
         </w:rPr>
-        <w:t>Dynamise votre site avec Javascript</w:t>
-      </w:r>
-    </w:p>
-    <w:p>
-      <w:pPr>
-        <w:rPr>
-          <w:sz w:val="21"/>
-          <w:szCs w:val="21"/>
-        </w:rPr>
-      </w:pPr>
-    </w:p>
-    <w:p>
-      <w:pPr>
-        <w:rPr>
-          <w:sz w:val="21"/>
-          <w:szCs w:val="21"/>
-        </w:rPr>
-      </w:pPr>
-      <w:r>
-        <w:rPr>
-          <w:sz w:val="21"/>
-          <w:szCs w:val="21"/>
-        </w:rPr>
-        <w:t xml:space="preserve">Lien Github du projet : </w:t>
-      </w:r>
-      <w:r>
-        <w:rPr>
-          <w:sz w:val="21"/>
-          <w:szCs w:val="21"/>
-        </w:rPr>
-        <w:t>impossible de push sur le site</w:t>
-      </w:r>
-      <w:bookmarkStart w:id="1" w:name="_GoBack"/>
-      <w:bookmarkEnd w:id="1"/>
+        <w:t xml:space="preserve">Dynamise votre site avec </w:t>
+      </w:r>
+      <w:proofErr w:type="spellStart"/>
+      <w:r>
+        <w:rPr>
+          <w:sz w:val="21"/>
+          <w:szCs w:val="21"/>
+        </w:rPr>
+        <w:t>Javascript</w:t>
+      </w:r>
+      <w:proofErr w:type="spellEnd"/>
+    </w:p>
+    <w:p>
+      <w:pPr>
+        <w:rPr>
+          <w:sz w:val="21"/>
+          <w:szCs w:val="21"/>
+        </w:rPr>
+      </w:pPr>
+    </w:p>
+    <w:p>
+      <w:pPr>
+        <w:rPr>
+          <w:sz w:val="21"/>
+          <w:szCs w:val="21"/>
+        </w:rPr>
+      </w:pPr>
+      <w:r>
+        <w:rPr>
+          <w:sz w:val="21"/>
+          <w:szCs w:val="21"/>
+        </w:rPr>
+        <w:t xml:space="preserve">Lien </w:t>
+      </w:r>
+      <w:proofErr w:type="spellStart"/>
+      <w:r>
+        <w:rPr>
+          <w:sz w:val="21"/>
+          <w:szCs w:val="21"/>
+        </w:rPr>
+        <w:t>Github</w:t>
+      </w:r>
+      <w:proofErr w:type="spellEnd"/>
+      <w:r>
+        <w:rPr>
+          <w:sz w:val="21"/>
+          <w:szCs w:val="21"/>
+        </w:rPr>
+        <w:t xml:space="preserve"> du projet : </w:t>
+      </w:r>
+      <w:r>
+        <w:rPr>
+          <w:sz w:val="21"/>
+          <w:szCs w:val="21"/>
+        </w:rPr>
+        <w:t>https://github.com/zeba79/EvalDynamiserAvecJava.git</w:t>
+      </w:r>
     </w:p>
     <w:p>
       <w:pPr>
@@ -792,7 +831,7 @@
               </wp:anchor>
             </w:drawing>
           </mc:Choice>
-          <mc:Fallback xmlns:w16="http://schemas.microsoft.com/office/word/2018/wordml" xmlns:w16cid="http://schemas.microsoft.com/office/word/2016/wordml/cid" xmlns:w16cex="http://schemas.microsoft.com/office/word/2018/wordml/cex" xmlns:am3d="http://schemas.microsoft.com/office/drawing/2017/model3d" xmlns:aink="http://schemas.microsoft.com/office/drawing/2016/ink" xmlns:cx8="http://schemas.microsoft.com/office/drawing/2016/5/14/chartex" xmlns:cx7="http://schemas.microsoft.com/office/drawing/2016/5/13/chartex" xmlns:cx6="http://schemas.microsoft.com/office/drawing/2016/5/12/chartex" xmlns:cx5="http://schemas.microsoft.com/office/drawing/2016/5/11/chartex" xmlns:cx4="http://schemas.microsoft.com/office/drawing/2016/5/10/chartex" xmlns:cx3="http://schemas.microsoft.com/office/drawing/2016/5/9/chartex" xmlns:cx2="http://schemas.microsoft.com/office/drawing/2015/10/21/chartex" xmlns:cx1="http://schemas.microsoft.com/office/drawing/2015/9/8/chartex">
+          <mc:Fallback xmlns:cx1="http://schemas.microsoft.com/office/drawing/2015/9/8/chartex" xmlns:cx2="http://schemas.microsoft.com/office/drawing/2015/10/21/chartex" xmlns:cx3="http://schemas.microsoft.com/office/drawing/2016/5/9/chartex" xmlns:cx4="http://schemas.microsoft.com/office/drawing/2016/5/10/chartex" xmlns:cx5="http://schemas.microsoft.com/office/drawing/2016/5/11/chartex" xmlns:cx6="http://schemas.microsoft.com/office/drawing/2016/5/12/chartex" xmlns:cx7="http://schemas.microsoft.com/office/drawing/2016/5/13/chartex" xmlns:cx8="http://schemas.microsoft.com/office/drawing/2016/5/14/chartex" xmlns:aink="http://schemas.microsoft.com/office/drawing/2016/ink" xmlns:am3d="http://schemas.microsoft.com/office/drawing/2017/model3d" xmlns:w16cex="http://schemas.microsoft.com/office/word/2018/wordml/cex" xmlns:w16cid="http://schemas.microsoft.com/office/word/2016/wordml/cid" xmlns:w16="http://schemas.microsoft.com/office/word/2018/wordml">
             <w:pict>
               <v:rect w14:anchorId="1CB1376F" id="Rectangle 1" o:spid="_x0000_s1027" style="position:absolute;left:0;text-align:left;margin-left:0;margin-top:18.4pt;width:404.2pt;height:33.85pt;z-index:251660288;visibility:visible;mso-wrap-style:square;mso-height-percent:0;mso-wrap-distance-left:0;mso-wrap-distance-top:0;mso-wrap-distance-right:0;mso-wrap-distance-bottom:0;mso-position-horizontal:left;mso-position-horizontal-relative:page;mso-position-vertical:absolute;mso-position-vertical-relative:text;mso-height-percent:0;mso-height-relative:margin;v-text-anchor:middle" o:gfxdata="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" fillcolor="#d8d8d8" stroked="f">
                 <v:textbox inset="2.53958mm,2.53958mm,2.53958mm,2.53958mm">
@@ -935,7 +974,25 @@
           <w:sz w:val="21"/>
           <w:szCs w:val="21"/>
         </w:rPr>
-        <w:t>Utiliser un langage professionnel. Employez le « je », car vous parlez en votre nom. Vous pouvez écrire au temps présent.</w:t>
+        <w:t xml:space="preserve">Utiliser un langage professionnel. </w:t>
+      </w:r>
+      <w:proofErr w:type="gramStart"/>
+      <w:r>
+        <w:rPr>
+          <w:color w:val="000000"/>
+          <w:sz w:val="21"/>
+          <w:szCs w:val="21"/>
+        </w:rPr>
+        <w:t>Employez le</w:t>
+      </w:r>
+      <w:proofErr w:type="gramEnd"/>
+      <w:r>
+        <w:rPr>
+          <w:color w:val="000000"/>
+          <w:sz w:val="21"/>
+          <w:szCs w:val="21"/>
+        </w:rPr>
+        <w:t xml:space="preserve"> « je », car vous parlez en votre nom. Vous pouvez écrire au temps présent.</w:t>
       </w:r>
     </w:p>
     <w:p>
@@ -975,7 +1032,57 @@
           <w:sz w:val="21"/>
           <w:szCs w:val="21"/>
         </w:rPr>
-        <w:t>J’ai créé la structure de base du jeu (index.html, j’ai créé mon fichier app.js et style.js, j’ai créé les lien css et script. J’ai mis des scripts dans mon fichier app.js dans la limite d mon possible.</w:t>
+        <w:t>J’ai créé la structure de base du jeu (index.html</w:t>
+      </w:r>
+      <w:r>
+        <w:rPr>
+          <w:color w:val="000000"/>
+          <w:sz w:val="21"/>
+          <w:szCs w:val="21"/>
+        </w:rPr>
+        <w:t>)</w:t>
+      </w:r>
+      <w:r>
+        <w:rPr>
+          <w:color w:val="000000"/>
+          <w:sz w:val="21"/>
+          <w:szCs w:val="21"/>
+        </w:rPr>
+        <w:t>, j’ai créé mon fichier a</w:t>
+      </w:r>
+      <w:r>
+        <w:rPr>
+          <w:color w:val="000000"/>
+          <w:sz w:val="21"/>
+          <w:szCs w:val="21"/>
+        </w:rPr>
+        <w:t>pp.js et style.js, j’ai créé le</w:t>
+      </w:r>
+      <w:r>
+        <w:rPr>
+          <w:color w:val="000000"/>
+          <w:sz w:val="21"/>
+          <w:szCs w:val="21"/>
+        </w:rPr>
+        <w:t xml:space="preserve"> lien </w:t>
+      </w:r>
+      <w:proofErr w:type="spellStart"/>
+      <w:r>
+        <w:rPr>
+          <w:color w:val="000000"/>
+          <w:sz w:val="21"/>
+          <w:szCs w:val="21"/>
+        </w:rPr>
+        <w:t>css</w:t>
+      </w:r>
+      <w:proofErr w:type="spellEnd"/>
+      <w:r>
+        <w:rPr>
+          <w:color w:val="000000"/>
+          <w:sz w:val="21"/>
+          <w:szCs w:val="21"/>
+        </w:rPr>
+        <w:t xml:space="preserve"> et script. J’ai mis des scripts dans mon fichier app.js dans la limite d mon possible.</w:t>
       </w:r>
     </w:p>
     <w:p>
@@ -993,6 +1100,14 @@
           <w:szCs w:val="21"/>
         </w:rPr>
       </w:pPr>
+      <w:r>
+        <w:rPr>
+          <w:color w:val="000000"/>
+          <w:sz w:val="21"/>
+          <w:szCs w:val="21"/>
+        </w:rPr>
+        <w:t>J’ai mis des écouteurs d’évènements, j’ai récupéré les résultats pour ensuite affiché sur le navigateur.</w:t>
+      </w:r>
     </w:p>
     <w:p>
       <w:pPr>
@@ -1009,6 +1124,14 @@
           <w:szCs w:val="21"/>
         </w:rPr>
       </w:pPr>
+      <w:r>
+        <w:rPr>
+          <w:color w:val="000000"/>
+          <w:sz w:val="21"/>
+          <w:szCs w:val="21"/>
+        </w:rPr>
+        <w:t>Je ne suis pas allé jusqu’au bout car je ne trouvais plus les solutions pour avancer.</w:t>
+      </w:r>
     </w:p>
     <w:p>
       <w:pPr>
@@ -1045,6 +1168,38 @@
     <w:p>
       <w:pPr>
         <w:pBdr>
+          <w:top w:val="single" w:sz="4" w:space="1" w:color="auto"/>
+          <w:left w:val="single" w:sz="4" w:space="1" w:color="auto"/>
+          <w:bottom w:val="single" w:sz="4" w:space="1" w:color="auto"/>
+          <w:right w:val="single" w:sz="4" w:space="1" w:color="auto"/>
+          <w:between w:val="nil"/>
+        </w:pBdr>
+        <w:rPr>
+          <w:color w:val="000000"/>
+          <w:sz w:val="21"/>
+          <w:szCs w:val="21"/>
+        </w:rPr>
+      </w:pPr>
+    </w:p>
+    <w:p>
+      <w:pPr>
+        <w:pBdr>
+          <w:top w:val="single" w:sz="4" w:space="1" w:color="auto"/>
+          <w:left w:val="single" w:sz="4" w:space="1" w:color="auto"/>
+          <w:bottom w:val="single" w:sz="4" w:space="1" w:color="auto"/>
+          <w:right w:val="single" w:sz="4" w:space="1" w:color="auto"/>
+          <w:between w:val="nil"/>
+        </w:pBdr>
+        <w:rPr>
+          <w:color w:val="000000"/>
+          <w:sz w:val="21"/>
+          <w:szCs w:val="21"/>
+        </w:rPr>
+      </w:pPr>
+    </w:p>
+    <w:p>
+      <w:pPr>
+        <w:pBdr>
           <w:top w:val="nil"/>
           <w:left w:val="nil"/>
           <w:bottom w:val="nil"/>
@@ -1099,7 +1254,6 @@
           <w:sz w:val="21"/>
           <w:szCs w:val="21"/>
         </w:rPr>
-        <w:lastRenderedPageBreak/>
         <w:t>Précisez les moyens utilisés</w:t>
       </w:r>
       <w:r>
@@ -1135,7 +1289,25 @@
           <w:sz w:val="21"/>
           <w:szCs w:val="21"/>
         </w:rPr>
-        <w:t>: langages de programmation, frameworks, outils, logiciels, documentations techniques, etc...</w:t>
+        <w:t xml:space="preserve">: langages de programmation, </w:t>
+      </w:r>
+      <w:proofErr w:type="spellStart"/>
+      <w:r>
+        <w:rPr>
+          <w:color w:val="000000"/>
+          <w:sz w:val="21"/>
+          <w:szCs w:val="21"/>
+        </w:rPr>
+        <w:t>frameworks</w:t>
+      </w:r>
+      <w:proofErr w:type="spellEnd"/>
+      <w:r>
+        <w:rPr>
+          <w:color w:val="000000"/>
+          <w:sz w:val="21"/>
+          <w:szCs w:val="21"/>
+        </w:rPr>
+        <w:t>, outils, logiciels, documentations techniques, etc...</w:t>
       </w:r>
       <w:r>
         <w:rPr>
@@ -1183,8 +1355,34 @@
           <w:sz w:val="21"/>
           <w:szCs w:val="21"/>
         </w:rPr>
-        <w:t xml:space="preserve">J’ai fait des recherches sur YouTube pour la programmation du dé et son affichage </w:t>
-      </w:r>
+        <w:t>J’ai fait des recherches sur YouTube pour la progr</w:t>
+      </w:r>
+      <w:r>
+        <w:rPr>
+          <w:color w:val="000000"/>
+          <w:sz w:val="21"/>
+          <w:szCs w:val="21"/>
+        </w:rPr>
+        <w:t>ammation du dé et son affichage, sur MDN</w:t>
+      </w:r>
+      <w:r>
+        <w:rPr>
+          <w:color w:val="000000"/>
+          <w:sz w:val="21"/>
+          <w:szCs w:val="21"/>
+        </w:rPr>
+        <w:t xml:space="preserve">, su W3C </w:t>
+      </w:r>
+      <w:proofErr w:type="spellStart"/>
+      <w:r>
+        <w:rPr>
+          <w:color w:val="000000"/>
+          <w:sz w:val="21"/>
+          <w:szCs w:val="21"/>
+        </w:rPr>
+        <w:t>Schhol</w:t>
+      </w:r>
+      <w:proofErr w:type="spellEnd"/>
     </w:p>
     <w:p>
       <w:pPr>
@@ -1326,13 +1524,59 @@
           <w:szCs w:val="21"/>
         </w:rPr>
       </w:pPr>
-      <w:r>
-        <w:rPr>
-          <w:color w:val="000000"/>
-          <w:sz w:val="21"/>
-          <w:szCs w:val="21"/>
-        </w:rPr>
-        <w:t>NB: Pour le cas des exercices et évaluations demandées sur la plateforme Studi, il s'agit de...Studi.</w:t>
+      <w:proofErr w:type="gramStart"/>
+      <w:r>
+        <w:rPr>
+          <w:color w:val="000000"/>
+          <w:sz w:val="21"/>
+          <w:szCs w:val="21"/>
+        </w:rPr>
+        <w:t>NB:</w:t>
+      </w:r>
+      <w:proofErr w:type="gramEnd"/>
+      <w:r>
+        <w:rPr>
+          <w:color w:val="000000"/>
+          <w:sz w:val="21"/>
+          <w:szCs w:val="21"/>
+        </w:rPr>
+        <w:t xml:space="preserve"> Pour le cas des exercices et évaluations demandées sur la plateforme </w:t>
+      </w:r>
+      <w:proofErr w:type="spellStart"/>
+      <w:r>
+        <w:rPr>
+          <w:color w:val="000000"/>
+          <w:sz w:val="21"/>
+          <w:szCs w:val="21"/>
+        </w:rPr>
+        <w:t>Studi</w:t>
+      </w:r>
+      <w:proofErr w:type="spellEnd"/>
+      <w:r>
+        <w:rPr>
+          <w:color w:val="000000"/>
+          <w:sz w:val="21"/>
+          <w:szCs w:val="21"/>
+        </w:rPr>
+        <w:t>, il s'agit de...</w:t>
+      </w:r>
+      <w:proofErr w:type="spellStart"/>
+      <w:r>
+        <w:rPr>
+          <w:color w:val="000000"/>
+          <w:sz w:val="21"/>
+          <w:szCs w:val="21"/>
+        </w:rPr>
+        <w:t>Studi</w:t>
+      </w:r>
+      <w:proofErr w:type="spellEnd"/>
+      <w:r>
+        <w:rPr>
+          <w:color w:val="000000"/>
+          <w:sz w:val="21"/>
+          <w:szCs w:val="21"/>
+        </w:rPr>
+        <w:t>.</w:t>
       </w:r>
     </w:p>
     <w:p>
@@ -1372,7 +1616,15 @@
           <w:sz w:val="21"/>
           <w:szCs w:val="21"/>
         </w:rPr>
-        <w:t>Aucune pratiques en entreprise</w:t>
+        <w:t>Aucune pratique</w:t>
+      </w:r>
+      <w:r>
+        <w:rPr>
+          <w:color w:val="000000"/>
+          <w:sz w:val="21"/>
+          <w:szCs w:val="21"/>
+        </w:rPr>
+        <w:t xml:space="preserve"> en entreprise</w:t>
       </w:r>
     </w:p>
     <w:p>
@@ -1594,7 +1846,15 @@
           <w:sz w:val="21"/>
           <w:szCs w:val="21"/>
         </w:rPr>
-        <w:t>J’ai dû arrêté l’évaluation car je n’arrivais plus à trouver des solutions pour ajouter des fonctions au jeu, je n’arrive plus à pusher mon évaluation sur GitHub.</w:t>
+        <w:t xml:space="preserve">J’ai dû arrêté l’évaluation car je n’arrivais plus à trouver des solutions pour ajouter des fonctions </w:t>
+      </w:r>
+      <w:r>
+        <w:rPr>
+          <w:color w:val="000000"/>
+          <w:sz w:val="21"/>
+          <w:szCs w:val="21"/>
+        </w:rPr>
+        <w:t xml:space="preserve">au jeu, </w:t>
       </w:r>
     </w:p>
     <w:p>
@@ -1618,16 +1878,52 @@
           <w:sz w:val="21"/>
           <w:szCs w:val="21"/>
         </w:rPr>
-        <w:t xml:space="preserve">J’ai donc mis un lien netlify drop qui est le suivat : </w:t>
-      </w:r>
-      <w:r>
-        <w:rPr>
-          <w:color w:val="000000"/>
-          <w:sz w:val="21"/>
-          <w:szCs w:val="21"/>
-        </w:rPr>
-        <w:t>https://magenta-khapse-600c65.netlify.app/</w:t>
-      </w:r>
+        <w:t xml:space="preserve">J’ai donc mis un lien </w:t>
+      </w:r>
+      <w:proofErr w:type="spellStart"/>
+      <w:r>
+        <w:rPr>
+          <w:color w:val="000000"/>
+          <w:sz w:val="21"/>
+          <w:szCs w:val="21"/>
+        </w:rPr>
+        <w:t>netlify</w:t>
+      </w:r>
+      <w:proofErr w:type="spellEnd"/>
+      <w:r>
+        <w:rPr>
+          <w:color w:val="000000"/>
+          <w:sz w:val="21"/>
+          <w:szCs w:val="21"/>
+        </w:rPr>
+        <w:t xml:space="preserve"> drop qui est le suiva</w:t>
+      </w:r>
+      <w:r>
+        <w:rPr>
+          <w:color w:val="000000"/>
+          <w:sz w:val="21"/>
+          <w:szCs w:val="21"/>
+        </w:rPr>
+        <w:t>n</w:t>
+      </w:r>
+      <w:r>
+        <w:rPr>
+          <w:color w:val="000000"/>
+          <w:sz w:val="21"/>
+          <w:szCs w:val="21"/>
+        </w:rPr>
+        <w:t xml:space="preserve">t : </w:t>
+      </w:r>
+      <w:hyperlink r:id="rId8" w:history="1">
+        <w:r>
+          <w:rPr>
+            <w:rStyle w:val="Lienhypertexte"/>
+            <w:sz w:val="21"/>
+            <w:szCs w:val="21"/>
+          </w:rPr>
+          <w:t>https://magenta-khapse-600c65.netlify.app/</w:t>
+        </w:r>
+      </w:hyperlink>
     </w:p>
     <w:p>
       <w:pPr>
@@ -1644,6 +1940,42 @@
           <w:szCs w:val="21"/>
         </w:rPr>
       </w:pPr>
+      <w:r>
+        <w:rPr>
+          <w:color w:val="000000"/>
+          <w:sz w:val="21"/>
+          <w:szCs w:val="21"/>
+        </w:rPr>
+        <w:t xml:space="preserve">Lien </w:t>
+      </w:r>
+      <w:proofErr w:type="spellStart"/>
+      <w:r>
+        <w:rPr>
+          <w:color w:val="000000"/>
+          <w:sz w:val="21"/>
+          <w:szCs w:val="21"/>
+        </w:rPr>
+        <w:t>gitHub</w:t>
+      </w:r>
+      <w:proofErr w:type="spellEnd"/>
+      <w:r>
+        <w:rPr>
+          <w:color w:val="000000"/>
+          <w:sz w:val="21"/>
+          <w:szCs w:val="21"/>
+        </w:rPr>
+        <w:t xml:space="preserve"> : </w:t>
+      </w:r>
+      <w:r>
+        <w:rPr>
+          <w:color w:val="000000"/>
+          <w:sz w:val="21"/>
+          <w:szCs w:val="21"/>
+        </w:rPr>
+        <w:t>https://github.com/zeba79/EvalDynamiserAvecJava.git</w:t>
+      </w:r>
+      <w:bookmarkStart w:id="1" w:name="_GoBack"/>
+      <w:bookmarkEnd w:id="1"/>
     </w:p>
     <w:p>
       <w:pPr>
@@ -1728,6 +2060,22 @@
     <w:p>
       <w:pPr>
         <w:pBdr>
+          <w:top w:val="single" w:sz="4" w:space="1" w:color="auto"/>
+          <w:left w:val="single" w:sz="4" w:space="1" w:color="auto"/>
+          <w:bottom w:val="single" w:sz="4" w:space="1" w:color="auto"/>
+          <w:right w:val="single" w:sz="4" w:space="1" w:color="auto"/>
+          <w:between w:val="nil"/>
+        </w:pBdr>
+        <w:rPr>
+          <w:color w:val="000000"/>
+          <w:sz w:val="21"/>
+          <w:szCs w:val="21"/>
+        </w:rPr>
+      </w:pPr>
+    </w:p>
+    <w:p>
+      <w:pPr>
+        <w:pBdr>
           <w:top w:val="nil"/>
           <w:left w:val="nil"/>
           <w:bottom w:val="nil"/>
@@ -1742,10 +2090,10 @@
       </w:pPr>
     </w:p>
     <w:sectPr>
-      <w:headerReference w:type="even" r:id="rId8"/>
-      <w:headerReference w:type="default" r:id="rId9"/>
-      <w:footerReference w:type="default" r:id="rId10"/>
-      <w:headerReference w:type="first" r:id="rId11"/>
+      <w:headerReference w:type="even" r:id="rId9"/>
+      <w:headerReference w:type="default" r:id="rId10"/>
+      <w:footerReference w:type="default" r:id="rId11"/>
+      <w:headerReference w:type="first" r:id="rId12"/>
       <w:pgSz w:w="11906" w:h="16838"/>
       <w:pgMar w:top="1418" w:right="1417" w:bottom="1417" w:left="1417" w:header="708" w:footer="426" w:gutter="0"/>
       <w:pgNumType w:start="1"/>
@@ -1788,7 +2136,23 @@
         <w:sz w:val="22"/>
         <w:szCs w:val="22"/>
       </w:rPr>
-      <w:t xml:space="preserve">©Studi - Reproduction interdite </w:t>
+      <w:t>©</w:t>
+    </w:r>
+    <w:proofErr w:type="spellStart"/>
+    <w:r>
+      <w:rPr>
+        <w:sz w:val="22"/>
+        <w:szCs w:val="22"/>
+      </w:rPr>
+      <w:t>Studi</w:t>
+    </w:r>
+    <w:proofErr w:type="spellEnd"/>
+    <w:r>
+      <w:rPr>
+        <w:sz w:val="22"/>
+        <w:szCs w:val="22"/>
+      </w:rPr>
+      <w:t xml:space="preserve"> - Reproduction interdite </w:t>
     </w:r>
     <w:r>
       <w:rPr>
@@ -2030,8 +2394,13 @@
       <w:jc w:val="right"/>
     </w:pPr>
     <w:r>
-      <w:t>Dynamiser vos sites web avec Javascript</w:t>
+      <w:t xml:space="preserve">Dynamiser vos sites web avec </w:t>
     </w:r>
+    <w:proofErr w:type="spellStart"/>
+    <w:r>
+      <w:t>Javascript</w:t>
+    </w:r>
+    <w:proofErr w:type="spellEnd"/>
   </w:p>
 </w:hdr>
 </file>
@@ -2756,6 +3125,17 @@
     <w:uiPriority w:val="99"/>
     <w:rsid w:val="002741AD"/>
   </w:style>
+  <w:style w:type="character" w:styleId="Lienhypertexte">
+    <w:name w:val="Hyperlink"/>
+    <w:basedOn w:val="Policepardfaut"/>
+    <w:uiPriority w:val="99"/>
+    <w:unhideWhenUsed/>
+    <w:rsid w:val="00683FE4"/>
+    <w:rPr>
+      <w:color w:val="0000FF" w:themeColor="hyperlink"/>
+      <w:u w:val="single"/>
+    </w:rPr>
+  </w:style>
 </w:styles>
 </file>
 

</xml_diff>